<commit_message>
Using arrayList and linkedList
</commit_message>
<xml_diff>
--- a/Java/aula 6 Curso Intermediário.docx
+++ b/Java/aula 6 Curso Intermediário.docx
@@ -4,6 +4,9 @@
   <w:body>
     <w:p>
       <w:r>
+        <w:rPr>
+          <w:noProof/>
+        </w:rPr>
         <w:drawing>
           <wp:anchor distT="0" distB="0" distL="114300" distR="114300" simplePos="0" relativeHeight="251658240" behindDoc="0" locked="0" layoutInCell="1" allowOverlap="1" wp14:anchorId="542C2FDF" wp14:editId="45DF0A11">
             <wp:simplePos x="0" y="0"/>
@@ -61,6 +64,9 @@
         </w:drawing>
       </w:r>
       <w:r>
+        <w:rPr>
+          <w:noProof/>
+        </w:rPr>
         <w:drawing>
           <wp:inline distT="0" distB="0" distL="0" distR="0" wp14:anchorId="09DE6E4C" wp14:editId="41DB58C1">
             <wp:extent cx="5400040" cy="2499995"/>
@@ -106,7 +112,7 @@
       </w:pPr>
       <w:r>
         <w:tab/>
-        <w:t>Adicionando isso depois do código acima, o valora da posição ‘8’ será substituído.</w:t>
+        <w:t>Adicionando isso depois do código acima, o valor da posição ‘8’ será substituído.</w:t>
       </w:r>
       <w:r>
         <w:t xml:space="preserve"> </w:t>
@@ -122,6 +128,9 @@
         <w:br w:type="textWrapping" w:clear="all"/>
       </w:r>
       <w:r>
+        <w:rPr>
+          <w:noProof/>
+        </w:rPr>
         <w:drawing>
           <wp:inline distT="0" distB="0" distL="0" distR="0" wp14:anchorId="4328B694" wp14:editId="76CE5BC1">
             <wp:extent cx="5400040" cy="4010025"/>
@@ -171,6 +180,9 @@
     </w:p>
     <w:p>
       <w:r>
+        <w:rPr>
+          <w:noProof/>
+        </w:rPr>
         <w:lastRenderedPageBreak/>
         <w:drawing>
           <wp:inline distT="0" distB="0" distL="0" distR="0" wp14:anchorId="4290F1DE" wp14:editId="14302D83">
@@ -211,6 +223,9 @@
     </w:p>
     <w:p>
       <w:r>
+        <w:rPr>
+          <w:noProof/>
+        </w:rPr>
         <w:drawing>
           <wp:inline distT="0" distB="0" distL="0" distR="0" wp14:anchorId="47FCABD8" wp14:editId="376BD5F5">
             <wp:extent cx="3617696" cy="1386840"/>
@@ -250,6 +265,9 @@
     </w:p>
     <w:p>
       <w:r>
+        <w:rPr>
+          <w:noProof/>
+        </w:rPr>
         <w:drawing>
           <wp:inline distT="0" distB="0" distL="0" distR="0" wp14:anchorId="5E5EC9E3" wp14:editId="5C344DF8">
             <wp:extent cx="5400040" cy="1609725"/>
@@ -289,6 +307,9 @@
     </w:p>
     <w:p>
       <w:r>
+        <w:rPr>
+          <w:noProof/>
+        </w:rPr>
         <w:drawing>
           <wp:inline distT="0" distB="0" distL="0" distR="0" wp14:anchorId="02ABD70A" wp14:editId="40DC3466">
             <wp:extent cx="5400040" cy="327025"/>
@@ -328,7 +349,87 @@
     </w:p>
     <w:p>
       <w:r>
-        <w:t>7C</w:t>
+        <w:rPr>
+          <w:noProof/>
+        </w:rPr>
+        <w:lastRenderedPageBreak/>
+        <w:drawing>
+          <wp:inline distT="0" distB="0" distL="0" distR="0" wp14:anchorId="41245AB9" wp14:editId="48295576">
+            <wp:extent cx="4793208" cy="4754880"/>
+            <wp:effectExtent l="0" t="0" r="7620" b="7620"/>
+            <wp:docPr id="9" name="Imagem 9"/>
+            <wp:cNvGraphicFramePr>
+              <a:graphicFrameLocks xmlns:a="http://schemas.openxmlformats.org/drawingml/2006/main" noChangeAspect="1"/>
+            </wp:cNvGraphicFramePr>
+            <a:graphic xmlns:a="http://schemas.openxmlformats.org/drawingml/2006/main">
+              <a:graphicData uri="http://schemas.openxmlformats.org/drawingml/2006/picture">
+                <pic:pic xmlns:pic="http://schemas.openxmlformats.org/drawingml/2006/picture">
+                  <pic:nvPicPr>
+                    <pic:cNvPr id="1" name=""/>
+                    <pic:cNvPicPr/>
+                  </pic:nvPicPr>
+                  <pic:blipFill>
+                    <a:blip r:embed="rId11"/>
+                    <a:stretch>
+                      <a:fillRect/>
+                    </a:stretch>
+                  </pic:blipFill>
+                  <pic:spPr>
+                    <a:xfrm>
+                      <a:off x="0" y="0"/>
+                      <a:ext cx="4798148" cy="4759781"/>
+                    </a:xfrm>
+                    <a:prstGeom prst="rect">
+                      <a:avLst/>
+                    </a:prstGeom>
+                  </pic:spPr>
+                </pic:pic>
+              </a:graphicData>
+            </a:graphic>
+          </wp:inline>
+        </w:drawing>
+      </w:r>
+    </w:p>
+    <w:p>
+      <w:r>
+        <w:rPr>
+          <w:noProof/>
+        </w:rPr>
+        <w:drawing>
+          <wp:inline distT="0" distB="0" distL="0" distR="0" wp14:anchorId="2A6B7608" wp14:editId="2D8FE0A5">
+            <wp:extent cx="4800600" cy="3284324"/>
+            <wp:effectExtent l="0" t="0" r="0" b="0"/>
+            <wp:docPr id="10" name="Imagem 10"/>
+            <wp:cNvGraphicFramePr>
+              <a:graphicFrameLocks xmlns:a="http://schemas.openxmlformats.org/drawingml/2006/main" noChangeAspect="1"/>
+            </wp:cNvGraphicFramePr>
+            <a:graphic xmlns:a="http://schemas.openxmlformats.org/drawingml/2006/main">
+              <a:graphicData uri="http://schemas.openxmlformats.org/drawingml/2006/picture">
+                <pic:pic xmlns:pic="http://schemas.openxmlformats.org/drawingml/2006/picture">
+                  <pic:nvPicPr>
+                    <pic:cNvPr id="1" name=""/>
+                    <pic:cNvPicPr/>
+                  </pic:nvPicPr>
+                  <pic:blipFill>
+                    <a:blip r:embed="rId12"/>
+                    <a:stretch>
+                      <a:fillRect/>
+                    </a:stretch>
+                  </pic:blipFill>
+                  <pic:spPr>
+                    <a:xfrm>
+                      <a:off x="0" y="0"/>
+                      <a:ext cx="4808824" cy="3289950"/>
+                    </a:xfrm>
+                    <a:prstGeom prst="rect">
+                      <a:avLst/>
+                    </a:prstGeom>
+                  </pic:spPr>
+                </pic:pic>
+              </a:graphicData>
+            </a:graphic>
+          </wp:inline>
+        </w:drawing>
       </w:r>
     </w:p>
     <w:sectPr>

</xml_diff>